<commit_message>
fixed typo in exercise
</commit_message>
<xml_diff>
--- a/Exercise_Starter/Django_Ex1.docx
+++ b/Exercise_Starter/Django_Ex1.docx
@@ -133,6 +133,256 @@
           <w:b/>
           <w:bCs/>
         </w:rPr>
+        <w:t>Step 1</w:t>
+      </w:r>
+      <w:r>
+        <w:rPr>
+          <w:rFonts w:ascii="Arial" w:hAnsi="Arial" w:cs="Arial"/>
+          <w:b/>
+          <w:bCs/>
+        </w:rPr>
+        <w:t>.</w:t>
+      </w:r>
+      <w:r>
+        <w:rPr>
+          <w:rFonts w:ascii="Arial" w:hAnsi="Arial" w:cs="Arial"/>
+          <w:b/>
+          <w:bCs/>
+        </w:rPr>
+        <w:t xml:space="preserve"> </w:t>
+      </w:r>
+      <w:r>
+        <w:rPr>
+          <w:rFonts w:ascii="Arial" w:hAnsi="Arial" w:cs="Arial"/>
+          <w:b/>
+          <w:bCs/>
+        </w:rPr>
+        <w:t>Activating</w:t>
+      </w:r>
+      <w:r>
+        <w:rPr>
+          <w:rFonts w:ascii="Arial" w:hAnsi="Arial" w:cs="Arial"/>
+          <w:b/>
+          <w:bCs/>
+        </w:rPr>
+        <w:t xml:space="preserve"> </w:t>
+      </w:r>
+      <w:r>
+        <w:rPr>
+          <w:rFonts w:ascii="Arial" w:hAnsi="Arial" w:cs="Arial"/>
+          <w:b/>
+          <w:bCs/>
+        </w:rPr>
+        <w:t>the</w:t>
+      </w:r>
+      <w:r>
+        <w:rPr>
+          <w:rFonts w:ascii="Arial" w:hAnsi="Arial" w:cs="Arial"/>
+          <w:b/>
+          <w:bCs/>
+        </w:rPr>
+        <w:t xml:space="preserve"> Virtual Environment</w:t>
+      </w:r>
+    </w:p>
+    <w:p>
+      <w:pPr>
+        <w:pStyle w:val="ListParagraph"/>
+        <w:numPr>
+          <w:ilvl w:val="0"/>
+          <w:numId w:val="1"/>
+        </w:numPr>
+        <w:rPr>
+          <w:rFonts w:ascii="Arial" w:hAnsi="Arial" w:cs="Arial"/>
+          <w:b/>
+          <w:bCs/>
+        </w:rPr>
+      </w:pPr>
+      <w:r>
+        <w:rPr>
+          <w:rFonts w:ascii="Arial" w:hAnsi="Arial" w:cs="Arial"/>
+        </w:rPr>
+        <w:t>Navigate into you</w:t>
+      </w:r>
+      <w:r>
+        <w:rPr>
+          <w:rFonts w:ascii="Arial" w:hAnsi="Arial" w:cs="Arial"/>
+        </w:rPr>
+        <w:t>r</w:t>
+      </w:r>
+      <w:r>
+        <w:rPr>
+          <w:rFonts w:ascii="Arial" w:hAnsi="Arial" w:cs="Arial"/>
+        </w:rPr>
+        <w:t xml:space="preserve"> python virtual environment </w:t>
+      </w:r>
+      <w:r>
+        <w:rPr>
+          <w:rFonts w:ascii="Arial" w:hAnsi="Arial" w:cs="Arial"/>
+        </w:rPr>
+        <w:t xml:space="preserve">Scripts folder </w:t>
+      </w:r>
+      <w:r>
+        <w:rPr>
+          <w:rFonts w:ascii="Arial" w:hAnsi="Arial" w:cs="Arial"/>
+        </w:rPr>
+        <w:t>(</w:t>
+      </w:r>
+      <w:proofErr w:type="gramStart"/>
+      <w:r>
+        <w:rPr>
+          <w:rFonts w:ascii="Arial" w:hAnsi="Arial" w:cs="Arial"/>
+        </w:rPr>
+        <w:t>e.g.</w:t>
+      </w:r>
+      <w:proofErr w:type="gramEnd"/>
+      <w:r>
+        <w:rPr>
+          <w:rFonts w:ascii="Arial" w:hAnsi="Arial" w:cs="Arial"/>
+        </w:rPr>
+        <w:t xml:space="preserve"> </w:t>
+      </w:r>
+      <w:r>
+        <w:rPr>
+          <w:rFonts w:ascii="Arial" w:hAnsi="Arial" w:cs="Arial"/>
+          <w:b/>
+          <w:bCs/>
+        </w:rPr>
+        <w:t>C:/src/Python_Workspace/[virtual environment]</w:t>
+      </w:r>
+      <w:r>
+        <w:rPr>
+          <w:rFonts w:ascii="Arial" w:hAnsi="Arial" w:cs="Arial"/>
+          <w:b/>
+          <w:bCs/>
+        </w:rPr>
+        <w:t>\Scripts</w:t>
+      </w:r>
+      <w:r>
+        <w:rPr>
+          <w:rFonts w:ascii="Arial" w:hAnsi="Arial" w:cs="Arial"/>
+        </w:rPr>
+        <w:t>)</w:t>
+      </w:r>
+      <w:r>
+        <w:rPr>
+          <w:rFonts w:ascii="Arial" w:hAnsi="Arial" w:cs="Arial"/>
+        </w:rPr>
+        <w:t xml:space="preserve"> </w:t>
+      </w:r>
+    </w:p>
+    <w:p>
+      <w:pPr>
+        <w:pStyle w:val="ListParagraph"/>
+        <w:numPr>
+          <w:ilvl w:val="1"/>
+          <w:numId w:val="1"/>
+        </w:numPr>
+        <w:rPr>
+          <w:rFonts w:ascii="Arial" w:hAnsi="Arial" w:cs="Arial"/>
+          <w:b/>
+          <w:bCs/>
+        </w:rPr>
+      </w:pPr>
+      <w:r>
+        <w:rPr>
+          <w:rFonts w:ascii="Arial" w:hAnsi="Arial" w:cs="Arial"/>
+        </w:rPr>
+        <w:t xml:space="preserve">Type </w:t>
+      </w:r>
+      <w:r>
+        <w:rPr>
+          <w:rFonts w:ascii="Arial" w:hAnsi="Arial" w:cs="Arial"/>
+        </w:rPr>
+        <w:t>“</w:t>
+      </w:r>
+      <w:r>
+        <w:rPr>
+          <w:rFonts w:ascii="Arial" w:hAnsi="Arial" w:cs="Arial"/>
+          <w:b/>
+          <w:bCs/>
+        </w:rPr>
+        <w:t>activate</w:t>
+      </w:r>
+      <w:r>
+        <w:rPr>
+          <w:rFonts w:ascii="Arial" w:hAnsi="Arial" w:cs="Arial"/>
+          <w:b/>
+          <w:bCs/>
+        </w:rPr>
+        <w:t>”</w:t>
+      </w:r>
+      <w:r>
+        <w:rPr>
+          <w:rFonts w:ascii="Arial" w:hAnsi="Arial" w:cs="Arial"/>
+        </w:rPr>
+        <w:t xml:space="preserve"> or </w:t>
+      </w:r>
+      <w:r>
+        <w:rPr>
+          <w:rFonts w:ascii="Arial" w:hAnsi="Arial" w:cs="Arial"/>
+        </w:rPr>
+        <w:t>“</w:t>
+      </w:r>
+      <w:r>
+        <w:rPr>
+          <w:rFonts w:ascii="Arial" w:hAnsi="Arial" w:cs="Arial"/>
+          <w:b/>
+          <w:bCs/>
+        </w:rPr>
+        <w:t>activate</w:t>
+      </w:r>
+      <w:r>
+        <w:rPr>
+          <w:rFonts w:ascii="Arial" w:hAnsi="Arial" w:cs="Arial"/>
+        </w:rPr>
+        <w:t>.</w:t>
+      </w:r>
+      <w:r>
+        <w:rPr>
+          <w:rFonts w:ascii="Arial" w:hAnsi="Arial" w:cs="Arial"/>
+          <w:b/>
+          <w:bCs/>
+        </w:rPr>
+        <w:t>bat</w:t>
+      </w:r>
+      <w:r>
+        <w:rPr>
+          <w:rFonts w:ascii="Arial" w:hAnsi="Arial" w:cs="Arial"/>
+          <w:b/>
+          <w:bCs/>
+        </w:rPr>
+        <w:t xml:space="preserve">” </w:t>
+      </w:r>
+      <w:r>
+        <w:rPr>
+          <w:rFonts w:ascii="Arial" w:hAnsi="Arial" w:cs="Arial"/>
+        </w:rPr>
+        <w:t>and press enter.</w:t>
+      </w:r>
+    </w:p>
+    <w:p>
+      <w:pPr>
+        <w:rPr>
+          <w:rFonts w:ascii="Arial" w:hAnsi="Arial" w:cs="Arial"/>
+          <w:b/>
+          <w:bCs/>
+        </w:rPr>
+      </w:pPr>
+    </w:p>
+    <w:p>
+      <w:pPr>
+        <w:rPr>
+          <w:rFonts w:ascii="Arial" w:hAnsi="Arial" w:cs="Arial"/>
+          <w:b/>
+          <w:bCs/>
+        </w:rPr>
+      </w:pPr>
+      <w:r>
+        <w:rPr>
+          <w:rFonts w:ascii="Arial" w:hAnsi="Arial" w:cs="Arial"/>
+          <w:b/>
+          <w:bCs/>
+        </w:rPr>
         <w:t xml:space="preserve">Step </w:t>
       </w:r>
       <w:r>
@@ -141,7 +391,7 @@
           <w:b/>
           <w:bCs/>
         </w:rPr>
-        <w:t>1</w:t>
+        <w:t>2</w:t>
       </w:r>
       <w:r>
         <w:rPr>
@@ -157,6 +407,104 @@
           <w:b/>
           <w:bCs/>
         </w:rPr>
+        <w:t xml:space="preserve"> Creating the Application</w:t>
+      </w:r>
+    </w:p>
+    <w:p>
+      <w:pPr>
+        <w:pStyle w:val="ListParagraph"/>
+        <w:numPr>
+          <w:ilvl w:val="0"/>
+          <w:numId w:val="1"/>
+        </w:numPr>
+        <w:rPr>
+          <w:rFonts w:ascii="Arial" w:hAnsi="Arial" w:cs="Arial"/>
+        </w:rPr>
+      </w:pPr>
+      <w:r>
+        <w:rPr>
+          <w:rFonts w:ascii="Arial" w:hAnsi="Arial" w:cs="Arial"/>
+        </w:rPr>
+        <w:t>Navigate out of the scripts folder</w:t>
+      </w:r>
+      <w:r>
+        <w:rPr>
+          <w:rFonts w:ascii="Arial" w:hAnsi="Arial" w:cs="Arial"/>
+        </w:rPr>
+        <w:t xml:space="preserve"> and</w:t>
+      </w:r>
+      <w:r>
+        <w:rPr>
+          <w:rFonts w:ascii="Arial" w:hAnsi="Arial" w:cs="Arial"/>
+        </w:rPr>
+        <w:t xml:space="preserve"> into a </w:t>
+      </w:r>
+      <w:r>
+        <w:rPr>
+          <w:rFonts w:ascii="Arial" w:hAnsi="Arial" w:cs="Arial"/>
+        </w:rPr>
+        <w:t>demo project we created in class</w:t>
+      </w:r>
+    </w:p>
+    <w:p>
+      <w:pPr>
+        <w:pStyle w:val="ListParagraph"/>
+        <w:numPr>
+          <w:ilvl w:val="0"/>
+          <w:numId w:val="1"/>
+        </w:numPr>
+        <w:rPr>
+          <w:rFonts w:ascii="Arial" w:hAnsi="Arial" w:cs="Arial"/>
+          <w:b/>
+          <w:bCs/>
+        </w:rPr>
+      </w:pPr>
+      <w:r>
+        <w:rPr>
+          <w:rFonts w:ascii="Arial" w:hAnsi="Arial" w:cs="Arial"/>
+        </w:rPr>
+        <w:t>Run the following command:</w:t>
+      </w:r>
+      <w:r>
+        <w:rPr>
+          <w:rFonts w:ascii="Arial" w:hAnsi="Arial" w:cs="Arial"/>
+        </w:rPr>
+        <w:t xml:space="preserve">  </w:t>
+      </w:r>
+      <w:proofErr w:type="spellStart"/>
+      <w:r>
+        <w:rPr>
+          <w:rFonts w:ascii="Arial" w:hAnsi="Arial" w:cs="Arial"/>
+          <w:b/>
+          <w:bCs/>
+        </w:rPr>
+        <w:t>py</w:t>
+      </w:r>
+      <w:proofErr w:type="spellEnd"/>
+      <w:r>
+        <w:rPr>
+          <w:rFonts w:ascii="Arial" w:hAnsi="Arial" w:cs="Arial"/>
+          <w:b/>
+          <w:bCs/>
+        </w:rPr>
+        <w:t xml:space="preserve"> manage.py </w:t>
+      </w:r>
+      <w:proofErr w:type="spellStart"/>
+      <w:r>
+        <w:rPr>
+          <w:rFonts w:ascii="Arial" w:hAnsi="Arial" w:cs="Arial"/>
+          <w:b/>
+          <w:bCs/>
+        </w:rPr>
+        <w:t>startapp</w:t>
+      </w:r>
+      <w:proofErr w:type="spellEnd"/>
+      <w:r>
+        <w:rPr>
+          <w:rFonts w:ascii="Arial" w:hAnsi="Arial" w:cs="Arial"/>
+          <w:b/>
+          <w:bCs/>
+        </w:rPr>
         <w:t xml:space="preserve"> </w:t>
       </w:r>
       <w:r>
@@ -165,31 +513,289 @@
           <w:b/>
           <w:bCs/>
         </w:rPr>
-        <w:t>Activating</w:t>
-      </w:r>
-      <w:r>
-        <w:rPr>
-          <w:rFonts w:ascii="Arial" w:hAnsi="Arial" w:cs="Arial"/>
-          <w:b/>
-          <w:bCs/>
+        <w:t xml:space="preserve">courses </w:t>
+      </w:r>
+    </w:p>
+    <w:p>
+      <w:pPr>
+        <w:rPr>
+          <w:rFonts w:ascii="Arial" w:hAnsi="Arial" w:cs="Arial"/>
+          <w:b/>
+          <w:bCs/>
+        </w:rPr>
+      </w:pPr>
+    </w:p>
+    <w:p>
+      <w:pPr>
+        <w:rPr>
+          <w:rFonts w:ascii="Arial" w:hAnsi="Arial" w:cs="Arial"/>
+          <w:b/>
+          <w:bCs/>
+        </w:rPr>
+      </w:pPr>
+      <w:r>
+        <w:rPr>
+          <w:rFonts w:ascii="Arial" w:hAnsi="Arial" w:cs="Arial"/>
+          <w:b/>
+          <w:bCs/>
+        </w:rPr>
+        <w:t xml:space="preserve">Step </w:t>
+      </w:r>
+      <w:r>
+        <w:rPr>
+          <w:rFonts w:ascii="Arial" w:hAnsi="Arial" w:cs="Arial"/>
+          <w:b/>
+          <w:bCs/>
+        </w:rPr>
+        <w:t>3</w:t>
+      </w:r>
+      <w:r>
+        <w:rPr>
+          <w:rFonts w:ascii="Arial" w:hAnsi="Arial" w:cs="Arial"/>
+          <w:b/>
+          <w:bCs/>
+        </w:rPr>
+        <w:t>.</w:t>
+      </w:r>
+      <w:r>
+        <w:rPr>
+          <w:rFonts w:ascii="Arial" w:hAnsi="Arial" w:cs="Arial"/>
+          <w:b/>
+          <w:bCs/>
+        </w:rPr>
+        <w:t xml:space="preserve"> Creating the Model</w:t>
+      </w:r>
+    </w:p>
+    <w:p>
+      <w:pPr>
+        <w:pStyle w:val="ListParagraph"/>
+        <w:numPr>
+          <w:ilvl w:val="0"/>
+          <w:numId w:val="1"/>
+        </w:numPr>
+        <w:rPr>
+          <w:rFonts w:ascii="Arial" w:hAnsi="Arial" w:cs="Arial"/>
+          <w:b/>
+          <w:bCs/>
+        </w:rPr>
+      </w:pPr>
+      <w:r>
+        <w:rPr>
+          <w:rFonts w:ascii="Arial" w:hAnsi="Arial" w:cs="Arial"/>
+        </w:rPr>
+        <w:t>Create</w:t>
+      </w:r>
+      <w:r>
+        <w:rPr>
+          <w:rFonts w:ascii="Arial" w:hAnsi="Arial" w:cs="Arial"/>
+        </w:rPr>
+        <w:t xml:space="preserve"> the model</w:t>
+      </w:r>
+    </w:p>
+    <w:p>
+      <w:pPr>
+        <w:pStyle w:val="ListParagraph"/>
+        <w:numPr>
+          <w:ilvl w:val="1"/>
+          <w:numId w:val="1"/>
+        </w:numPr>
+        <w:rPr>
+          <w:rFonts w:ascii="Arial" w:hAnsi="Arial" w:cs="Arial"/>
+          <w:b/>
+          <w:bCs/>
+        </w:rPr>
+      </w:pPr>
+      <w:proofErr w:type="spellStart"/>
+      <w:r>
+        <w:rPr>
+          <w:rFonts w:ascii="Arial" w:hAnsi="Arial" w:cs="Arial"/>
+          <w:b/>
+          <w:bCs/>
+        </w:rPr>
+        <w:t>c</w:t>
+      </w:r>
+      <w:r>
+        <w:rPr>
+          <w:rFonts w:ascii="Arial" w:hAnsi="Arial" w:cs="Arial"/>
+          <w:b/>
+          <w:bCs/>
+        </w:rPr>
+        <w:t>ourse</w:t>
+      </w:r>
+      <w:r>
+        <w:rPr>
+          <w:rFonts w:ascii="Arial" w:hAnsi="Arial" w:cs="Arial"/>
+        </w:rPr>
+        <w:t>_</w:t>
+      </w:r>
+      <w:r>
+        <w:rPr>
+          <w:rFonts w:ascii="Arial" w:hAnsi="Arial" w:cs="Arial"/>
+          <w:b/>
+          <w:bCs/>
+        </w:rPr>
+        <w:t>name</w:t>
+      </w:r>
+      <w:proofErr w:type="spellEnd"/>
+      <w:r>
+        <w:rPr>
+          <w:rFonts w:ascii="Arial" w:hAnsi="Arial" w:cs="Arial"/>
         </w:rPr>
         <w:t xml:space="preserve"> </w:t>
       </w:r>
-      <w:r>
-        <w:rPr>
-          <w:rFonts w:ascii="Arial" w:hAnsi="Arial" w:cs="Arial"/>
-          <w:b/>
-          <w:bCs/>
-        </w:rPr>
-        <w:t>the</w:t>
-      </w:r>
-      <w:r>
-        <w:rPr>
-          <w:rFonts w:ascii="Arial" w:hAnsi="Arial" w:cs="Arial"/>
-          <w:b/>
-          <w:bCs/>
-        </w:rPr>
-        <w:t xml:space="preserve"> Virtual Environment</w:t>
+    </w:p>
+    <w:p>
+      <w:pPr>
+        <w:pStyle w:val="ListParagraph"/>
+        <w:numPr>
+          <w:ilvl w:val="2"/>
+          <w:numId w:val="1"/>
+        </w:numPr>
+        <w:rPr>
+          <w:rFonts w:ascii="Arial" w:hAnsi="Arial" w:cs="Arial"/>
+          <w:b/>
+          <w:bCs/>
+        </w:rPr>
+      </w:pPr>
+      <w:r>
+        <w:rPr>
+          <w:rFonts w:ascii="Arial" w:hAnsi="Arial" w:cs="Arial"/>
+          <w:b/>
+          <w:bCs/>
+        </w:rPr>
+        <w:t>max</w:t>
+      </w:r>
+      <w:r>
+        <w:rPr>
+          <w:rFonts w:ascii="Arial" w:hAnsi="Arial" w:cs="Arial"/>
+        </w:rPr>
+        <w:t xml:space="preserve"> </w:t>
+      </w:r>
+      <w:r>
+        <w:rPr>
+          <w:rFonts w:ascii="Arial" w:hAnsi="Arial" w:cs="Arial"/>
+          <w:b/>
+          <w:bCs/>
+        </w:rPr>
+        <w:t>length</w:t>
+      </w:r>
+      <w:r>
+        <w:rPr>
+          <w:rFonts w:ascii="Arial" w:hAnsi="Arial" w:cs="Arial"/>
+        </w:rPr>
+        <w:t xml:space="preserve"> should be </w:t>
+      </w:r>
+      <w:r>
+        <w:rPr>
+          <w:rFonts w:ascii="Arial" w:hAnsi="Arial" w:cs="Arial"/>
+          <w:b/>
+          <w:bCs/>
+        </w:rPr>
+        <w:t>250</w:t>
+      </w:r>
+    </w:p>
+    <w:p>
+      <w:pPr>
+        <w:pStyle w:val="ListParagraph"/>
+        <w:numPr>
+          <w:ilvl w:val="1"/>
+          <w:numId w:val="1"/>
+        </w:numPr>
+        <w:rPr>
+          <w:rFonts w:ascii="Arial" w:hAnsi="Arial" w:cs="Arial"/>
+          <w:b/>
+          <w:bCs/>
+        </w:rPr>
+      </w:pPr>
+      <w:proofErr w:type="spellStart"/>
+      <w:r>
+        <w:rPr>
+          <w:rFonts w:ascii="Arial" w:hAnsi="Arial" w:cs="Arial"/>
+          <w:b/>
+          <w:bCs/>
+        </w:rPr>
+        <w:t>s</w:t>
+      </w:r>
+      <w:r>
+        <w:rPr>
+          <w:rFonts w:ascii="Arial" w:hAnsi="Arial" w:cs="Arial"/>
+          <w:b/>
+          <w:bCs/>
+        </w:rPr>
+        <w:t>tart</w:t>
+      </w:r>
+      <w:r>
+        <w:rPr>
+          <w:rFonts w:ascii="Arial" w:hAnsi="Arial" w:cs="Arial"/>
+        </w:rPr>
+        <w:t>_</w:t>
+      </w:r>
+      <w:r>
+        <w:rPr>
+          <w:rFonts w:ascii="Arial" w:hAnsi="Arial" w:cs="Arial"/>
+          <w:b/>
+          <w:bCs/>
+        </w:rPr>
+        <w:t>date</w:t>
+      </w:r>
+      <w:proofErr w:type="spellEnd"/>
+    </w:p>
+    <w:p>
+      <w:pPr>
+        <w:rPr>
+          <w:rFonts w:ascii="Arial" w:hAnsi="Arial" w:cs="Arial"/>
+          <w:b/>
+          <w:bCs/>
+        </w:rPr>
+      </w:pPr>
+    </w:p>
+    <w:p>
+      <w:pPr>
+        <w:rPr>
+          <w:rFonts w:ascii="Arial" w:hAnsi="Arial" w:cs="Arial"/>
+          <w:b/>
+          <w:bCs/>
+        </w:rPr>
+      </w:pPr>
+      <w:r>
+        <w:rPr>
+          <w:rFonts w:ascii="Arial" w:hAnsi="Arial" w:cs="Arial"/>
+          <w:b/>
+          <w:bCs/>
+        </w:rPr>
+        <w:t xml:space="preserve">Step </w:t>
+      </w:r>
+      <w:r>
+        <w:rPr>
+          <w:rFonts w:ascii="Arial" w:hAnsi="Arial" w:cs="Arial"/>
+          <w:b/>
+          <w:bCs/>
+        </w:rPr>
+        <w:t>4</w:t>
+      </w:r>
+      <w:r>
+        <w:rPr>
+          <w:rFonts w:ascii="Arial" w:hAnsi="Arial" w:cs="Arial"/>
+          <w:b/>
+          <w:bCs/>
+        </w:rPr>
+        <w:t>.</w:t>
+      </w:r>
+      <w:r>
+        <w:rPr>
+          <w:rFonts w:ascii="Arial" w:hAnsi="Arial" w:cs="Arial"/>
+          <w:b/>
+          <w:bCs/>
+        </w:rPr>
+        <w:t xml:space="preserve"> </w:t>
+      </w:r>
+      <w:r>
+        <w:rPr>
+          <w:rFonts w:ascii="Arial" w:hAnsi="Arial" w:cs="Arial"/>
+          <w:b/>
+          <w:bCs/>
+        </w:rPr>
+        <w:t>Adding Model to the Project</w:t>
       </w:r>
     </w:p>
     <w:p>
@@ -209,74 +815,38 @@
         <w:rPr>
           <w:rFonts w:ascii="Arial" w:hAnsi="Arial" w:cs="Arial"/>
         </w:rPr>
-        <w:t>Navigate into you</w:t>
-      </w:r>
-      <w:r>
-        <w:rPr>
-          <w:rFonts w:ascii="Arial" w:hAnsi="Arial" w:cs="Arial"/>
-        </w:rPr>
-        <w:t>r</w:t>
-      </w:r>
-      <w:r>
-        <w:rPr>
-          <w:rFonts w:ascii="Arial" w:hAnsi="Arial" w:cs="Arial"/>
-        </w:rPr>
-        <w:t xml:space="preserve"> python virtual environment </w:t>
-      </w:r>
-      <w:r>
-        <w:rPr>
-          <w:rFonts w:ascii="Arial" w:hAnsi="Arial" w:cs="Arial"/>
-        </w:rPr>
-        <w:t xml:space="preserve">Scripts folder </w:t>
-      </w:r>
-      <w:r>
-        <w:rPr>
-          <w:rFonts w:ascii="Arial" w:hAnsi="Arial" w:cs="Arial"/>
-        </w:rPr>
-        <w:t>(</w:t>
-      </w:r>
-      <w:proofErr w:type="gramStart"/>
-      <w:r>
-        <w:rPr>
-          <w:rFonts w:ascii="Arial" w:hAnsi="Arial" w:cs="Arial"/>
-        </w:rPr>
-        <w:t>e.g.</w:t>
-      </w:r>
-      <w:proofErr w:type="gramEnd"/>
+        <w:t xml:space="preserve">Add </w:t>
+      </w:r>
+      <w:r>
+        <w:rPr>
+          <w:rFonts w:ascii="Arial" w:hAnsi="Arial" w:cs="Arial"/>
+        </w:rPr>
+        <w:t xml:space="preserve">the </w:t>
+      </w:r>
+      <w:r>
+        <w:rPr>
+          <w:rFonts w:ascii="Arial" w:hAnsi="Arial" w:cs="Arial"/>
+        </w:rPr>
+        <w:t>Courses</w:t>
+      </w:r>
+      <w:r>
+        <w:rPr>
+          <w:rFonts w:ascii="Arial" w:hAnsi="Arial" w:cs="Arial"/>
+        </w:rPr>
+        <w:t xml:space="preserve"> Component</w:t>
+      </w:r>
+      <w:r>
+        <w:rPr>
+          <w:rFonts w:ascii="Arial" w:hAnsi="Arial" w:cs="Arial"/>
+        </w:rPr>
+        <w:t xml:space="preserve"> in settings</w:t>
+      </w:r>
       <w:r>
         <w:rPr>
           <w:rFonts w:ascii="Arial" w:hAnsi="Arial" w:cs="Arial"/>
         </w:rPr>
         <w:t xml:space="preserve"> </w:t>
       </w:r>
-      <w:r>
-        <w:rPr>
-          <w:rFonts w:ascii="Arial" w:hAnsi="Arial" w:cs="Arial"/>
-          <w:b/>
-          <w:bCs/>
-        </w:rPr>
-        <w:t>C:/src/Python_Workspace/[virtual environment]</w:t>
-      </w:r>
-      <w:r>
-        <w:rPr>
-          <w:rFonts w:ascii="Arial" w:hAnsi="Arial" w:cs="Arial"/>
-          <w:b/>
-          <w:bCs/>
-        </w:rPr>
-        <w:t>\Scripts</w:t>
-      </w:r>
-      <w:r>
-        <w:rPr>
-          <w:rFonts w:ascii="Arial" w:hAnsi="Arial" w:cs="Arial"/>
-        </w:rPr>
-        <w:t>)</w:t>
-      </w:r>
-      <w:r>
-        <w:rPr>
-          <w:rFonts w:ascii="Arial" w:hAnsi="Arial" w:cs="Arial"/>
-        </w:rPr>
-        <w:t xml:space="preserve"> </w:t>
-      </w:r>
     </w:p>
     <w:p>
       <w:pPr>
@@ -291,57 +861,55 @@
           <w:bCs/>
         </w:rPr>
       </w:pPr>
-      <w:r>
-        <w:rPr>
-          <w:rFonts w:ascii="Arial" w:hAnsi="Arial" w:cs="Arial"/>
-        </w:rPr>
-        <w:t xml:space="preserve">Type </w:t>
-      </w:r>
-      <w:r>
-        <w:rPr>
-          <w:rFonts w:ascii="Arial" w:hAnsi="Arial" w:cs="Arial"/>
-        </w:rPr>
-        <w:t>“</w:t>
-      </w:r>
-      <w:r>
-        <w:rPr>
-          <w:rFonts w:ascii="Arial" w:hAnsi="Arial" w:cs="Arial"/>
-          <w:b/>
-          <w:bCs/>
-        </w:rPr>
-        <w:t>activate</w:t>
-      </w:r>
-      <w:r>
-        <w:rPr>
-          <w:rFonts w:ascii="Arial" w:hAnsi="Arial" w:cs="Arial"/>
-          <w:b/>
-          <w:bCs/>
-        </w:rPr>
-        <w:t>”</w:t>
-      </w:r>
-      <w:r>
-        <w:rPr>
-          <w:rFonts w:ascii="Arial" w:hAnsi="Arial" w:cs="Arial"/>
-        </w:rPr>
-        <w:t xml:space="preserve"> or </w:t>
-      </w:r>
-      <w:r>
-        <w:rPr>
-          <w:rFonts w:ascii="Arial" w:hAnsi="Arial" w:cs="Arial"/>
-        </w:rPr>
-        <w:t>“</w:t>
-      </w:r>
-      <w:r>
-        <w:rPr>
-          <w:rFonts w:ascii="Arial" w:hAnsi="Arial" w:cs="Arial"/>
-          <w:b/>
-          <w:bCs/>
-        </w:rPr>
-        <w:t>activate</w:t>
-      </w:r>
-      <w:r>
-        <w:rPr>
-          <w:rFonts w:ascii="Arial" w:hAnsi="Arial" w:cs="Arial"/>
+      <w:proofErr w:type="spellStart"/>
+      <w:r>
+        <w:rPr>
+          <w:rFonts w:ascii="Arial" w:hAnsi="Arial" w:cs="Arial"/>
+          <w:b/>
+          <w:bCs/>
+        </w:rPr>
+        <w:t>courses.apps.CoursesConfig</w:t>
+      </w:r>
+      <w:proofErr w:type="spellEnd"/>
+    </w:p>
+    <w:p>
+      <w:pPr>
+        <w:rPr>
+          <w:rFonts w:ascii="Arial" w:hAnsi="Arial" w:cs="Arial"/>
+          <w:b/>
+          <w:bCs/>
+        </w:rPr>
+      </w:pPr>
+    </w:p>
+    <w:p>
+      <w:pPr>
+        <w:rPr>
+          <w:rFonts w:ascii="Arial" w:hAnsi="Arial" w:cs="Arial"/>
+          <w:b/>
+          <w:bCs/>
+        </w:rPr>
+      </w:pPr>
+      <w:r>
+        <w:rPr>
+          <w:rFonts w:ascii="Arial" w:hAnsi="Arial" w:cs="Arial"/>
+          <w:b/>
+          <w:bCs/>
+        </w:rPr>
+        <w:t xml:space="preserve">Step </w:t>
+      </w:r>
+      <w:r>
+        <w:rPr>
+          <w:rFonts w:ascii="Arial" w:hAnsi="Arial" w:cs="Arial"/>
+          <w:b/>
+          <w:bCs/>
+        </w:rPr>
+        <w:t>5</w:t>
+      </w:r>
+      <w:r>
+        <w:rPr>
+          <w:rFonts w:ascii="Arial" w:hAnsi="Arial" w:cs="Arial"/>
+          <w:b/>
+          <w:bCs/>
         </w:rPr>
         <w:t>.</w:t>
       </w:r>
@@ -351,21 +919,77 @@
           <w:b/>
           <w:bCs/>
         </w:rPr>
-        <w:t>bat</w:t>
-      </w:r>
-      <w:r>
-        <w:rPr>
-          <w:rFonts w:ascii="Arial" w:hAnsi="Arial" w:cs="Arial"/>
-          <w:b/>
-          <w:bCs/>
-        </w:rPr>
-        <w:t xml:space="preserve">” </w:t>
-      </w:r>
-      <w:r>
-        <w:rPr>
-          <w:rFonts w:ascii="Arial" w:hAnsi="Arial" w:cs="Arial"/>
-        </w:rPr>
-        <w:t>and press enter.</w:t>
+        <w:t xml:space="preserve"> Make Migrations</w:t>
+      </w:r>
+    </w:p>
+    <w:p>
+      <w:pPr>
+        <w:pStyle w:val="ListParagraph"/>
+        <w:numPr>
+          <w:ilvl w:val="0"/>
+          <w:numId w:val="1"/>
+        </w:numPr>
+        <w:rPr>
+          <w:rFonts w:ascii="Arial" w:hAnsi="Arial" w:cs="Arial"/>
+          <w:b/>
+          <w:bCs/>
+        </w:rPr>
+      </w:pPr>
+      <w:proofErr w:type="spellStart"/>
+      <w:r>
+        <w:rPr>
+          <w:rFonts w:ascii="Arial" w:hAnsi="Arial" w:cs="Arial"/>
+        </w:rPr>
+        <w:t>Py</w:t>
+      </w:r>
+      <w:proofErr w:type="spellEnd"/>
+      <w:r>
+        <w:rPr>
+          <w:rFonts w:ascii="Arial" w:hAnsi="Arial" w:cs="Arial"/>
+        </w:rPr>
+        <w:t xml:space="preserve"> manage.py </w:t>
+      </w:r>
+      <w:proofErr w:type="spellStart"/>
+      <w:r>
+        <w:rPr>
+          <w:rFonts w:ascii="Arial" w:hAnsi="Arial" w:cs="Arial"/>
+        </w:rPr>
+        <w:t>makemigrations</w:t>
+      </w:r>
+      <w:proofErr w:type="spellEnd"/>
+      <w:r>
+        <w:rPr>
+          <w:rFonts w:ascii="Arial" w:hAnsi="Arial" w:cs="Arial"/>
+        </w:rPr>
+        <w:t xml:space="preserve"> [--name] &lt;name&gt;</w:t>
+      </w:r>
+    </w:p>
+    <w:p>
+      <w:pPr>
+        <w:pStyle w:val="ListParagraph"/>
+        <w:numPr>
+          <w:ilvl w:val="0"/>
+          <w:numId w:val="1"/>
+        </w:numPr>
+        <w:rPr>
+          <w:rFonts w:ascii="Arial" w:hAnsi="Arial" w:cs="Arial"/>
+          <w:b/>
+          <w:bCs/>
+        </w:rPr>
+      </w:pPr>
+      <w:proofErr w:type="spellStart"/>
+      <w:r>
+        <w:rPr>
+          <w:rFonts w:ascii="Arial" w:hAnsi="Arial" w:cs="Arial"/>
+        </w:rPr>
+        <w:t>Py</w:t>
+      </w:r>
+      <w:proofErr w:type="spellEnd"/>
+      <w:r>
+        <w:rPr>
+          <w:rFonts w:ascii="Arial" w:hAnsi="Arial" w:cs="Arial"/>
+        </w:rPr>
+        <w:t xml:space="preserve"> manage.py migrate</w:t>
       </w:r>
     </w:p>
     <w:p>
@@ -399,7 +1023,7 @@
           <w:b/>
           <w:bCs/>
         </w:rPr>
-        <w:t>2</w:t>
+        <w:t>6</w:t>
       </w:r>
       <w:r>
         <w:rPr>
@@ -415,7 +1039,23 @@
           <w:b/>
           <w:bCs/>
         </w:rPr>
-        <w:t xml:space="preserve"> Creating the Application</w:t>
+        <w:t xml:space="preserve"> Create the URL</w:t>
+      </w:r>
+      <w:r>
+        <w:rPr>
+          <w:rFonts w:ascii="Arial" w:hAnsi="Arial" w:cs="Arial"/>
+          <w:b/>
+          <w:bCs/>
+        </w:rPr>
+        <w:t xml:space="preserve"> paths</w:t>
+      </w:r>
+      <w:r>
+        <w:rPr>
+          <w:rFonts w:ascii="Arial" w:hAnsi="Arial" w:cs="Arial"/>
+          <w:b/>
+          <w:bCs/>
+        </w:rPr>
+        <w:t xml:space="preserve"> for the Enrollments Component</w:t>
       </w:r>
     </w:p>
     <w:p>
@@ -427,669 +1067,17 @@
         </w:numPr>
         <w:rPr>
           <w:rFonts w:ascii="Arial" w:hAnsi="Arial" w:cs="Arial"/>
-        </w:rPr>
-      </w:pPr>
-      <w:r>
-        <w:rPr>
-          <w:rFonts w:ascii="Arial" w:hAnsi="Arial" w:cs="Arial"/>
-        </w:rPr>
-        <w:t>Navigate out of the scripts folder</w:t>
-      </w:r>
-      <w:r>
-        <w:rPr>
-          <w:rFonts w:ascii="Arial" w:hAnsi="Arial" w:cs="Arial"/>
-        </w:rPr>
-        <w:t xml:space="preserve"> and</w:t>
-      </w:r>
-      <w:r>
-        <w:rPr>
-          <w:rFonts w:ascii="Arial" w:hAnsi="Arial" w:cs="Arial"/>
-        </w:rPr>
-        <w:t xml:space="preserve"> into a </w:t>
-      </w:r>
-      <w:r>
-        <w:rPr>
-          <w:rFonts w:ascii="Arial" w:hAnsi="Arial" w:cs="Arial"/>
-        </w:rPr>
-        <w:t>demo project we created in class</w:t>
-      </w:r>
-    </w:p>
-    <w:p>
-      <w:pPr>
-        <w:pStyle w:val="ListParagraph"/>
-        <w:numPr>
-          <w:ilvl w:val="0"/>
-          <w:numId w:val="1"/>
-        </w:numPr>
-        <w:rPr>
-          <w:rFonts w:ascii="Arial" w:hAnsi="Arial" w:cs="Arial"/>
-          <w:b/>
-          <w:bCs/>
-        </w:rPr>
-      </w:pPr>
-      <w:r>
-        <w:rPr>
-          <w:rFonts w:ascii="Arial" w:hAnsi="Arial" w:cs="Arial"/>
-        </w:rPr>
-        <w:t>Run the following command:</w:t>
-      </w:r>
-      <w:r>
-        <w:rPr>
-          <w:rFonts w:ascii="Arial" w:hAnsi="Arial" w:cs="Arial"/>
-        </w:rPr>
-        <w:t xml:space="preserve">  </w:t>
-      </w:r>
-      <w:proofErr w:type="spellStart"/>
-      <w:r>
-        <w:rPr>
-          <w:rFonts w:ascii="Arial" w:hAnsi="Arial" w:cs="Arial"/>
-          <w:b/>
-          <w:bCs/>
-        </w:rPr>
-        <w:t>py</w:t>
-      </w:r>
-      <w:proofErr w:type="spellEnd"/>
-      <w:r>
-        <w:rPr>
-          <w:rFonts w:ascii="Arial" w:hAnsi="Arial" w:cs="Arial"/>
-          <w:b/>
-          <w:bCs/>
-        </w:rPr>
-        <w:t xml:space="preserve"> manage.py </w:t>
-      </w:r>
-      <w:proofErr w:type="spellStart"/>
-      <w:r>
-        <w:rPr>
-          <w:rFonts w:ascii="Arial" w:hAnsi="Arial" w:cs="Arial"/>
-          <w:b/>
-          <w:bCs/>
-        </w:rPr>
-        <w:t>startapp</w:t>
-      </w:r>
-      <w:proofErr w:type="spellEnd"/>
-      <w:r>
-        <w:rPr>
-          <w:rFonts w:ascii="Arial" w:hAnsi="Arial" w:cs="Arial"/>
-          <w:b/>
-          <w:bCs/>
-        </w:rPr>
-        <w:t xml:space="preserve"> </w:t>
-      </w:r>
-      <w:r>
-        <w:rPr>
-          <w:rFonts w:ascii="Arial" w:hAnsi="Arial" w:cs="Arial"/>
-          <w:b/>
-          <w:bCs/>
-        </w:rPr>
-        <w:t xml:space="preserve">courses </w:t>
-      </w:r>
-    </w:p>
-    <w:p>
-      <w:pPr>
-        <w:rPr>
-          <w:rFonts w:ascii="Arial" w:hAnsi="Arial" w:cs="Arial"/>
-          <w:b/>
-          <w:bCs/>
-        </w:rPr>
-      </w:pPr>
-    </w:p>
-    <w:p>
-      <w:pPr>
-        <w:rPr>
-          <w:rFonts w:ascii="Arial" w:hAnsi="Arial" w:cs="Arial"/>
-          <w:b/>
-          <w:bCs/>
-        </w:rPr>
-      </w:pPr>
-      <w:r>
-        <w:rPr>
-          <w:rFonts w:ascii="Arial" w:hAnsi="Arial" w:cs="Arial"/>
-          <w:b/>
-          <w:bCs/>
-        </w:rPr>
-        <w:t xml:space="preserve">Step </w:t>
-      </w:r>
-      <w:r>
-        <w:rPr>
-          <w:rFonts w:ascii="Arial" w:hAnsi="Arial" w:cs="Arial"/>
-          <w:b/>
-          <w:bCs/>
-        </w:rPr>
-        <w:t>3</w:t>
-      </w:r>
-      <w:r>
-        <w:rPr>
-          <w:rFonts w:ascii="Arial" w:hAnsi="Arial" w:cs="Arial"/>
-          <w:b/>
-          <w:bCs/>
-        </w:rPr>
-        <w:t>.</w:t>
-      </w:r>
-      <w:r>
-        <w:rPr>
-          <w:rFonts w:ascii="Arial" w:hAnsi="Arial" w:cs="Arial"/>
-          <w:b/>
-          <w:bCs/>
-        </w:rPr>
-        <w:t xml:space="preserve"> Creating the Model</w:t>
-      </w:r>
-    </w:p>
-    <w:p>
-      <w:pPr>
-        <w:pStyle w:val="ListParagraph"/>
-        <w:numPr>
-          <w:ilvl w:val="0"/>
-          <w:numId w:val="1"/>
-        </w:numPr>
-        <w:rPr>
-          <w:rFonts w:ascii="Arial" w:hAnsi="Arial" w:cs="Arial"/>
-          <w:b/>
-          <w:bCs/>
-        </w:rPr>
-      </w:pPr>
-      <w:r>
-        <w:rPr>
-          <w:rFonts w:ascii="Arial" w:hAnsi="Arial" w:cs="Arial"/>
-        </w:rPr>
-        <w:t>Create</w:t>
-      </w:r>
-      <w:r>
-        <w:rPr>
-          <w:rFonts w:ascii="Arial" w:hAnsi="Arial" w:cs="Arial"/>
-        </w:rPr>
-        <w:t xml:space="preserve"> the model</w:t>
-      </w:r>
-    </w:p>
-    <w:p>
-      <w:pPr>
-        <w:pStyle w:val="ListParagraph"/>
-        <w:numPr>
-          <w:ilvl w:val="1"/>
-          <w:numId w:val="1"/>
-        </w:numPr>
-        <w:rPr>
-          <w:rFonts w:ascii="Arial" w:hAnsi="Arial" w:cs="Arial"/>
-          <w:b/>
-          <w:bCs/>
-        </w:rPr>
-      </w:pPr>
-      <w:proofErr w:type="spellStart"/>
-      <w:r>
-        <w:rPr>
-          <w:rFonts w:ascii="Arial" w:hAnsi="Arial" w:cs="Arial"/>
-          <w:b/>
-          <w:bCs/>
-        </w:rPr>
-        <w:t>c</w:t>
-      </w:r>
-      <w:r>
-        <w:rPr>
-          <w:rFonts w:ascii="Arial" w:hAnsi="Arial" w:cs="Arial"/>
-          <w:b/>
-          <w:bCs/>
-        </w:rPr>
-        <w:t>ourse</w:t>
-      </w:r>
-      <w:r>
-        <w:rPr>
-          <w:rFonts w:ascii="Arial" w:hAnsi="Arial" w:cs="Arial"/>
-        </w:rPr>
-        <w:t>_</w:t>
-      </w:r>
-      <w:r>
-        <w:rPr>
-          <w:rFonts w:ascii="Arial" w:hAnsi="Arial" w:cs="Arial"/>
-          <w:b/>
-          <w:bCs/>
-        </w:rPr>
-        <w:t>name</w:t>
-      </w:r>
-      <w:proofErr w:type="spellEnd"/>
-      <w:r>
-        <w:rPr>
-          <w:rFonts w:ascii="Arial" w:hAnsi="Arial" w:cs="Arial"/>
-        </w:rPr>
-        <w:t xml:space="preserve"> </w:t>
-      </w:r>
-    </w:p>
-    <w:p>
-      <w:pPr>
-        <w:pStyle w:val="ListParagraph"/>
-        <w:numPr>
-          <w:ilvl w:val="2"/>
-          <w:numId w:val="1"/>
-        </w:numPr>
-        <w:rPr>
-          <w:rFonts w:ascii="Arial" w:hAnsi="Arial" w:cs="Arial"/>
-          <w:b/>
-          <w:bCs/>
-        </w:rPr>
-      </w:pPr>
-      <w:r>
-        <w:rPr>
-          <w:rFonts w:ascii="Arial" w:hAnsi="Arial" w:cs="Arial"/>
-          <w:b/>
-          <w:bCs/>
-        </w:rPr>
-        <w:t>max</w:t>
-      </w:r>
-      <w:r>
-        <w:rPr>
-          <w:rFonts w:ascii="Arial" w:hAnsi="Arial" w:cs="Arial"/>
-        </w:rPr>
-        <w:t xml:space="preserve"> </w:t>
-      </w:r>
-      <w:r>
-        <w:rPr>
-          <w:rFonts w:ascii="Arial" w:hAnsi="Arial" w:cs="Arial"/>
-          <w:b/>
-          <w:bCs/>
-        </w:rPr>
-        <w:t>length</w:t>
-      </w:r>
-      <w:r>
-        <w:rPr>
-          <w:rFonts w:ascii="Arial" w:hAnsi="Arial" w:cs="Arial"/>
-        </w:rPr>
-        <w:t xml:space="preserve"> should be </w:t>
-      </w:r>
-      <w:r>
-        <w:rPr>
-          <w:rFonts w:ascii="Arial" w:hAnsi="Arial" w:cs="Arial"/>
-          <w:b/>
-          <w:bCs/>
-        </w:rPr>
-        <w:t>250</w:t>
-      </w:r>
-    </w:p>
-    <w:p>
-      <w:pPr>
-        <w:pStyle w:val="ListParagraph"/>
-        <w:numPr>
-          <w:ilvl w:val="1"/>
-          <w:numId w:val="1"/>
-        </w:numPr>
-        <w:rPr>
-          <w:rFonts w:ascii="Arial" w:hAnsi="Arial" w:cs="Arial"/>
-          <w:b/>
-          <w:bCs/>
-        </w:rPr>
-      </w:pPr>
-      <w:proofErr w:type="spellStart"/>
-      <w:r>
-        <w:rPr>
-          <w:rFonts w:ascii="Arial" w:hAnsi="Arial" w:cs="Arial"/>
-          <w:b/>
-          <w:bCs/>
-        </w:rPr>
-        <w:t>s</w:t>
-      </w:r>
-      <w:r>
-        <w:rPr>
-          <w:rFonts w:ascii="Arial" w:hAnsi="Arial" w:cs="Arial"/>
-          <w:b/>
-          <w:bCs/>
-        </w:rPr>
-        <w:t>tart</w:t>
-      </w:r>
-      <w:r>
-        <w:rPr>
-          <w:rFonts w:ascii="Arial" w:hAnsi="Arial" w:cs="Arial"/>
-        </w:rPr>
-        <w:t>_</w:t>
-      </w:r>
-      <w:r>
-        <w:rPr>
-          <w:rFonts w:ascii="Arial" w:hAnsi="Arial" w:cs="Arial"/>
-          <w:b/>
-          <w:bCs/>
-        </w:rPr>
-        <w:t>date</w:t>
-      </w:r>
-      <w:proofErr w:type="spellEnd"/>
-    </w:p>
-    <w:p>
-      <w:pPr>
-        <w:rPr>
-          <w:rFonts w:ascii="Arial" w:hAnsi="Arial" w:cs="Arial"/>
-          <w:b/>
-          <w:bCs/>
-        </w:rPr>
-      </w:pPr>
-    </w:p>
-    <w:p>
-      <w:pPr>
-        <w:rPr>
-          <w:rFonts w:ascii="Arial" w:hAnsi="Arial" w:cs="Arial"/>
-          <w:b/>
-          <w:bCs/>
-        </w:rPr>
-      </w:pPr>
-      <w:r>
-        <w:rPr>
-          <w:rFonts w:ascii="Arial" w:hAnsi="Arial" w:cs="Arial"/>
-          <w:b/>
-          <w:bCs/>
-        </w:rPr>
-        <w:t xml:space="preserve">Step </w:t>
-      </w:r>
-      <w:r>
-        <w:rPr>
-          <w:rFonts w:ascii="Arial" w:hAnsi="Arial" w:cs="Arial"/>
-          <w:b/>
-          <w:bCs/>
-        </w:rPr>
-        <w:t>4</w:t>
-      </w:r>
-      <w:r>
-        <w:rPr>
-          <w:rFonts w:ascii="Arial" w:hAnsi="Arial" w:cs="Arial"/>
-          <w:b/>
-          <w:bCs/>
-        </w:rPr>
-        <w:t>.</w:t>
-      </w:r>
-      <w:r>
-        <w:rPr>
-          <w:rFonts w:ascii="Arial" w:hAnsi="Arial" w:cs="Arial"/>
-          <w:b/>
-          <w:bCs/>
-        </w:rPr>
-        <w:t xml:space="preserve"> </w:t>
-      </w:r>
-      <w:r>
-        <w:rPr>
-          <w:rFonts w:ascii="Arial" w:hAnsi="Arial" w:cs="Arial"/>
-          <w:b/>
-          <w:bCs/>
-        </w:rPr>
-        <w:t>Adding Model to the Project</w:t>
-      </w:r>
-    </w:p>
-    <w:p>
-      <w:pPr>
-        <w:pStyle w:val="ListParagraph"/>
-        <w:numPr>
-          <w:ilvl w:val="0"/>
-          <w:numId w:val="1"/>
-        </w:numPr>
-        <w:rPr>
-          <w:rFonts w:ascii="Arial" w:hAnsi="Arial" w:cs="Arial"/>
-          <w:b/>
-          <w:bCs/>
-        </w:rPr>
-      </w:pPr>
-      <w:r>
-        <w:rPr>
-          <w:rFonts w:ascii="Arial" w:hAnsi="Arial" w:cs="Arial"/>
-        </w:rPr>
-        <w:t xml:space="preserve">Add </w:t>
-      </w:r>
-      <w:r>
-        <w:rPr>
-          <w:rFonts w:ascii="Arial" w:hAnsi="Arial" w:cs="Arial"/>
-        </w:rPr>
-        <w:t>the Enrollments Component</w:t>
-      </w:r>
-      <w:r>
-        <w:rPr>
-          <w:rFonts w:ascii="Arial" w:hAnsi="Arial" w:cs="Arial"/>
-        </w:rPr>
-        <w:t xml:space="preserve"> in settings</w:t>
-      </w:r>
-      <w:r>
-        <w:rPr>
-          <w:rFonts w:ascii="Arial" w:hAnsi="Arial" w:cs="Arial"/>
-        </w:rPr>
-        <w:t xml:space="preserve"> </w:t>
-      </w:r>
-    </w:p>
-    <w:p>
-      <w:pPr>
-        <w:pStyle w:val="ListParagraph"/>
-        <w:numPr>
-          <w:ilvl w:val="1"/>
-          <w:numId w:val="1"/>
-        </w:numPr>
-        <w:rPr>
-          <w:rFonts w:ascii="Arial" w:hAnsi="Arial" w:cs="Arial"/>
-          <w:b/>
-          <w:bCs/>
-        </w:rPr>
-      </w:pPr>
-      <w:proofErr w:type="spellStart"/>
-      <w:r>
-        <w:rPr>
-          <w:rFonts w:ascii="Arial" w:hAnsi="Arial" w:cs="Arial"/>
-          <w:b/>
-          <w:bCs/>
-        </w:rPr>
-        <w:t>courses.apps.CoursesConfig</w:t>
-      </w:r>
-      <w:proofErr w:type="spellEnd"/>
-    </w:p>
-    <w:p>
-      <w:pPr>
-        <w:rPr>
-          <w:rFonts w:ascii="Arial" w:hAnsi="Arial" w:cs="Arial"/>
-          <w:b/>
-          <w:bCs/>
-        </w:rPr>
-      </w:pPr>
-    </w:p>
-    <w:p>
-      <w:pPr>
-        <w:rPr>
-          <w:rFonts w:ascii="Arial" w:hAnsi="Arial" w:cs="Arial"/>
-          <w:b/>
-          <w:bCs/>
-        </w:rPr>
-      </w:pPr>
-      <w:r>
-        <w:rPr>
-          <w:rFonts w:ascii="Arial" w:hAnsi="Arial" w:cs="Arial"/>
-          <w:b/>
-          <w:bCs/>
-        </w:rPr>
-        <w:t xml:space="preserve">Step </w:t>
-      </w:r>
-      <w:r>
-        <w:rPr>
-          <w:rFonts w:ascii="Arial" w:hAnsi="Arial" w:cs="Arial"/>
-          <w:b/>
-          <w:bCs/>
-        </w:rPr>
-        <w:t>5</w:t>
-      </w:r>
-      <w:r>
-        <w:rPr>
-          <w:rFonts w:ascii="Arial" w:hAnsi="Arial" w:cs="Arial"/>
-          <w:b/>
-          <w:bCs/>
-        </w:rPr>
-        <w:t>.</w:t>
-      </w:r>
-      <w:r>
-        <w:rPr>
-          <w:rFonts w:ascii="Arial" w:hAnsi="Arial" w:cs="Arial"/>
-          <w:b/>
-          <w:bCs/>
-        </w:rPr>
-        <w:t xml:space="preserve"> Make Migrations</w:t>
-      </w:r>
-    </w:p>
-    <w:p>
-      <w:pPr>
-        <w:pStyle w:val="ListParagraph"/>
-        <w:numPr>
-          <w:ilvl w:val="0"/>
-          <w:numId w:val="1"/>
-        </w:numPr>
-        <w:rPr>
-          <w:rFonts w:ascii="Arial" w:hAnsi="Arial" w:cs="Arial"/>
-          <w:b/>
-          <w:bCs/>
-        </w:rPr>
-      </w:pPr>
-      <w:proofErr w:type="spellStart"/>
-      <w:r>
-        <w:rPr>
-          <w:rFonts w:ascii="Arial" w:hAnsi="Arial" w:cs="Arial"/>
-        </w:rPr>
-        <w:t>Py</w:t>
-      </w:r>
-      <w:proofErr w:type="spellEnd"/>
-      <w:r>
-        <w:rPr>
-          <w:rFonts w:ascii="Arial" w:hAnsi="Arial" w:cs="Arial"/>
-        </w:rPr>
-        <w:t xml:space="preserve"> manage.py </w:t>
-      </w:r>
-      <w:proofErr w:type="spellStart"/>
-      <w:r>
-        <w:rPr>
-          <w:rFonts w:ascii="Arial" w:hAnsi="Arial" w:cs="Arial"/>
-        </w:rPr>
-        <w:t>makemigrations</w:t>
-      </w:r>
-      <w:proofErr w:type="spellEnd"/>
-      <w:r>
-        <w:rPr>
-          <w:rFonts w:ascii="Arial" w:hAnsi="Arial" w:cs="Arial"/>
-        </w:rPr>
-        <w:t xml:space="preserve"> [--name] &lt;name&gt;</w:t>
-      </w:r>
-    </w:p>
-    <w:p>
-      <w:pPr>
-        <w:pStyle w:val="ListParagraph"/>
-        <w:numPr>
-          <w:ilvl w:val="0"/>
-          <w:numId w:val="1"/>
-        </w:numPr>
-        <w:rPr>
-          <w:rFonts w:ascii="Arial" w:hAnsi="Arial" w:cs="Arial"/>
-          <w:b/>
-          <w:bCs/>
-        </w:rPr>
-      </w:pPr>
-      <w:proofErr w:type="spellStart"/>
-      <w:r>
-        <w:rPr>
-          <w:rFonts w:ascii="Arial" w:hAnsi="Arial" w:cs="Arial"/>
-        </w:rPr>
-        <w:t>Py</w:t>
-      </w:r>
-      <w:proofErr w:type="spellEnd"/>
-      <w:r>
-        <w:rPr>
-          <w:rFonts w:ascii="Arial" w:hAnsi="Arial" w:cs="Arial"/>
-        </w:rPr>
-        <w:t xml:space="preserve"> manage.py migrate</w:t>
-      </w:r>
-    </w:p>
-    <w:p>
-      <w:pPr>
-        <w:rPr>
-          <w:rFonts w:ascii="Arial" w:hAnsi="Arial" w:cs="Arial"/>
-          <w:b/>
-          <w:bCs/>
-        </w:rPr>
-      </w:pPr>
-    </w:p>
-    <w:p>
-      <w:pPr>
-        <w:rPr>
-          <w:rFonts w:ascii="Arial" w:hAnsi="Arial" w:cs="Arial"/>
-          <w:b/>
-          <w:bCs/>
-        </w:rPr>
-      </w:pPr>
-      <w:r>
-        <w:rPr>
-          <w:rFonts w:ascii="Arial" w:hAnsi="Arial" w:cs="Arial"/>
-          <w:b/>
-          <w:bCs/>
-        </w:rPr>
-        <w:t xml:space="preserve">Step </w:t>
-      </w:r>
-      <w:r>
-        <w:rPr>
-          <w:rFonts w:ascii="Arial" w:hAnsi="Arial" w:cs="Arial"/>
-          <w:b/>
-          <w:bCs/>
-        </w:rPr>
-        <w:t>6</w:t>
-      </w:r>
-      <w:r>
-        <w:rPr>
-          <w:rFonts w:ascii="Arial" w:hAnsi="Arial" w:cs="Arial"/>
-          <w:b/>
-          <w:bCs/>
-        </w:rPr>
-        <w:t>.</w:t>
-      </w:r>
-      <w:r>
-        <w:rPr>
-          <w:rFonts w:ascii="Arial" w:hAnsi="Arial" w:cs="Arial"/>
-          <w:b/>
-          <w:bCs/>
-        </w:rPr>
-        <w:t xml:space="preserve"> Create the URL</w:t>
-      </w:r>
-      <w:r>
-        <w:rPr>
-          <w:rFonts w:ascii="Arial" w:hAnsi="Arial" w:cs="Arial"/>
-          <w:b/>
-          <w:bCs/>
-        </w:rPr>
-        <w:t xml:space="preserve"> paths</w:t>
-      </w:r>
-      <w:r>
-        <w:rPr>
-          <w:rFonts w:ascii="Arial" w:hAnsi="Arial" w:cs="Arial"/>
-          <w:b/>
-          <w:bCs/>
-        </w:rPr>
-        <w:t xml:space="preserve"> for the Enrollments Component</w:t>
-      </w:r>
-    </w:p>
-    <w:p>
-      <w:pPr>
-        <w:pStyle w:val="ListParagraph"/>
-        <w:numPr>
-          <w:ilvl w:val="0"/>
-          <w:numId w:val="1"/>
-        </w:numPr>
-        <w:rPr>
-          <w:rFonts w:ascii="Arial" w:hAnsi="Arial" w:cs="Arial"/>
-          <w:b/>
-          <w:bCs/>
-        </w:rPr>
-      </w:pPr>
-      <w:r>
-        <w:rPr>
-          <w:rFonts w:ascii="Arial" w:hAnsi="Arial" w:cs="Arial"/>
-          <w:b/>
-          <w:bCs/>
-        </w:rPr>
-        <w:t xml:space="preserve">Create a urls.py file inside the </w:t>
-      </w:r>
-      <w:r>
-        <w:rPr>
-          <w:rFonts w:ascii="Arial" w:hAnsi="Arial" w:cs="Arial"/>
-          <w:b/>
-          <w:bCs/>
-        </w:rPr>
-        <w:t>Enrollments</w:t>
-      </w:r>
-      <w:r>
-        <w:rPr>
-          <w:rFonts w:ascii="Arial" w:hAnsi="Arial" w:cs="Arial"/>
-          <w:b/>
-          <w:bCs/>
-        </w:rPr>
-        <w:t xml:space="preserve"> Component</w:t>
+          <w:b/>
+          <w:bCs/>
+        </w:rPr>
+      </w:pPr>
+      <w:r>
+        <w:rPr>
+          <w:rFonts w:ascii="Arial" w:hAnsi="Arial" w:cs="Arial"/>
+          <w:b/>
+          <w:bCs/>
+        </w:rPr>
+        <w:t>Create a urls.py file inside the Enrollments Component</w:t>
       </w:r>
       <w:r>
         <w:rPr>
@@ -1428,23 +1416,7 @@
           <w:b/>
           <w:bCs/>
         </w:rPr>
-        <w:t xml:space="preserve">Step </w:t>
-      </w:r>
-      <w:r>
-        <w:rPr>
-          <w:rFonts w:ascii="Arial" w:hAnsi="Arial" w:cs="Arial"/>
-          <w:b/>
-          <w:bCs/>
-        </w:rPr>
-        <w:t>9</w:t>
-      </w:r>
-      <w:r>
-        <w:rPr>
-          <w:rFonts w:ascii="Arial" w:hAnsi="Arial" w:cs="Arial"/>
-          <w:b/>
-          <w:bCs/>
-        </w:rPr>
-        <w:t>. Add template files from Starter</w:t>
+        <w:t>Step 9. Add template files from Starter</w:t>
       </w:r>
     </w:p>
     <w:p>
@@ -2541,6 +2513,7 @@
   <w:style w:type="character" w:default="1" w:styleId="DefaultParagraphFont">
     <w:name w:val="Default Paragraph Font"/>
     <w:uiPriority w:val="1"/>
+    <w:semiHidden/>
     <w:unhideWhenUsed/>
   </w:style>
   <w:style w:type="table" w:default="1" w:styleId="TableNormal">

</xml_diff>